<commit_message>
Added images to be printed.
</commit_message>
<xml_diff>
--- a/Documentation/Second Stage Evaluation Structure.docx
+++ b/Documentation/Second Stage Evaluation Structure.docx
@@ -96,6 +96,7 @@
           <w:szCs w:val="24"/>
         </w:rPr>
       </w:pPr>
+      <w:proofErr w:type="spellStart"/>
       <w:r>
         <w:rPr>
           <w:rFonts w:ascii="Times New Roman" w:hAnsi="Times New Roman" w:cs="Times New Roman"/>
@@ -103,7 +104,17 @@
           <w:sz w:val="28"/>
           <w:szCs w:val="24"/>
         </w:rPr>
-        <w:t>ICVGoggles: Wearable Personalised Simulations of Impaired Colour Vision</w:t>
+        <w:t>ICVGoggles</w:t>
+      </w:r>
+      <w:proofErr w:type="spellEnd"/>
+      <w:r>
+        <w:rPr>
+          <w:rFonts w:ascii="Times New Roman" w:hAnsi="Times New Roman" w:cs="Times New Roman"/>
+          <w:b/>
+          <w:sz w:val="28"/>
+          <w:szCs w:val="24"/>
+        </w:rPr>
+        <w:t>: Wearable Personalised Simulations of Impaired Colour Vision</w:t>
       </w:r>
     </w:p>
     <w:p>
@@ -117,7 +128,21 @@
         <w:rPr>
           <w:sz w:val="28"/>
         </w:rPr>
-        <w:t>Plan For Second Stage Evaluation</w:t>
+        <w:t xml:space="preserve">Plan </w:t>
+      </w:r>
+      <w:proofErr w:type="gramStart"/>
+      <w:r>
+        <w:rPr>
+          <w:sz w:val="28"/>
+        </w:rPr>
+        <w:t>For</w:t>
+      </w:r>
+      <w:proofErr w:type="gramEnd"/>
+      <w:r>
+        <w:rPr>
+          <w:sz w:val="28"/>
+        </w:rPr>
+        <w:t xml:space="preserve"> Second Stage Evaluation</w:t>
       </w:r>
     </w:p>
     <w:p>
@@ -191,7 +216,15 @@
     <w:p/>
     <w:p>
       <w:r>
-        <w:t>The plan for this session is for you to try out ICVGoggles with a variety of materials provided to give you some insight into what it’s like to have impaired colour vision.</w:t>
+        <w:t xml:space="preserve">The plan for this session is for you to try out </w:t>
+      </w:r>
+      <w:proofErr w:type="spellStart"/>
+      <w:r>
+        <w:t>ICVGoggles</w:t>
+      </w:r>
+      <w:proofErr w:type="spellEnd"/>
+      <w:r>
+        <w:t xml:space="preserve"> with a variety of materials provided to give you some insight into what it’s like to have impaired colour vision.</w:t>
       </w:r>
     </w:p>
     <w:p/>
@@ -220,7 +253,39 @@
     <w:p/>
     <w:p>
       <w:r>
-        <w:t>Pressing 1,2,3,4 will switch between the different types of ICV available, Protanopia, Deutranopia, Tritanopia and Monochromacy.</w:t>
+        <w:t xml:space="preserve">Pressing 1,2,3,4 will switch between the different types of ICV available, </w:t>
+      </w:r>
+      <w:proofErr w:type="spellStart"/>
+      <w:r>
+        <w:t>Protanopia</w:t>
+      </w:r>
+      <w:proofErr w:type="spellEnd"/>
+      <w:r>
+        <w:t xml:space="preserve">, </w:t>
+      </w:r>
+      <w:proofErr w:type="spellStart"/>
+      <w:r>
+        <w:t>Deutranopia</w:t>
+      </w:r>
+      <w:proofErr w:type="spellEnd"/>
+      <w:r>
+        <w:t xml:space="preserve">, </w:t>
+      </w:r>
+      <w:proofErr w:type="spellStart"/>
+      <w:r>
+        <w:t>Tritanopia</w:t>
+      </w:r>
+      <w:proofErr w:type="spellEnd"/>
+      <w:r>
+        <w:t xml:space="preserve"> and </w:t>
+      </w:r>
+      <w:proofErr w:type="spellStart"/>
+      <w:r>
+        <w:t>Monochromacy</w:t>
+      </w:r>
+      <w:proofErr w:type="spellEnd"/>
+      <w:r>
+        <w:t>.</w:t>
       </w:r>
     </w:p>
     <w:p/>
@@ -315,8 +380,13 @@
     <w:p/>
     <w:p>
       <w:r>
-        <w:t>Could you please set the severity to 10 on mode 1, 2 or 3.</w:t>
-      </w:r>
+        <w:t xml:space="preserve">Could you please set the severity to 10 on mode 1, 2 or </w:t>
+      </w:r>
+      <w:proofErr w:type="gramStart"/>
+      <w:r>
+        <w:t>3.</w:t>
+      </w:r>
+      <w:proofErr w:type="gramEnd"/>
     </w:p>
     <w:p/>
     <w:p>
@@ -419,7 +489,39 @@
           <w:rFonts w:ascii="Trebuchet MS" w:hAnsi="Trebuchet MS"/>
           <w:b w:val="0"/>
         </w:rPr>
-        <w:t>Has your understanding of ICV increased or decreased through use of the ICVGoggles? Please  explain.</w:t>
+        <w:t xml:space="preserve">Has your understanding of ICV increased or decreased through use of the </w:t>
+      </w:r>
+      <w:proofErr w:type="spellStart"/>
+      <w:r>
+        <w:rPr>
+          <w:rFonts w:ascii="Trebuchet MS" w:hAnsi="Trebuchet MS"/>
+          <w:b w:val="0"/>
+        </w:rPr>
+        <w:t>ICVGoggles</w:t>
+      </w:r>
+      <w:proofErr w:type="spellEnd"/>
+      <w:r>
+        <w:rPr>
+          <w:rFonts w:ascii="Trebuchet MS" w:hAnsi="Trebuchet MS"/>
+          <w:b w:val="0"/>
+        </w:rPr>
+        <w:t xml:space="preserve">? </w:t>
+      </w:r>
+      <w:proofErr w:type="gramStart"/>
+      <w:r>
+        <w:rPr>
+          <w:rFonts w:ascii="Trebuchet MS" w:hAnsi="Trebuchet MS"/>
+          <w:b w:val="0"/>
+        </w:rPr>
+        <w:t>Please  explain</w:t>
+      </w:r>
+      <w:proofErr w:type="gramEnd"/>
+      <w:r>
+        <w:rPr>
+          <w:rFonts w:ascii="Trebuchet MS" w:hAnsi="Trebuchet MS"/>
+          <w:b w:val="0"/>
+        </w:rPr>
+        <w:t>.</w:t>
       </w:r>
     </w:p>
     <w:p>
@@ -446,7 +548,23 @@
           <w:rFonts w:ascii="Trebuchet MS" w:hAnsi="Trebuchet MS"/>
           <w:b w:val="0"/>
         </w:rPr>
-        <w:t>How did you personally find the experience of using the ICVGoggles? How did you feel when you explored the room with them on?</w:t>
+        <w:t xml:space="preserve">How did you personally find the experience of using the </w:t>
+      </w:r>
+      <w:proofErr w:type="spellStart"/>
+      <w:r>
+        <w:rPr>
+          <w:rFonts w:ascii="Trebuchet MS" w:hAnsi="Trebuchet MS"/>
+          <w:b w:val="0"/>
+        </w:rPr>
+        <w:t>ICVGoggles</w:t>
+      </w:r>
+      <w:proofErr w:type="spellEnd"/>
+      <w:r>
+        <w:rPr>
+          <w:rFonts w:ascii="Trebuchet MS" w:hAnsi="Trebuchet MS"/>
+          <w:b w:val="0"/>
+        </w:rPr>
+        <w:t>? How did you feel when you explored the room with them on?</w:t>
       </w:r>
     </w:p>
     <w:p>
@@ -494,7 +612,39 @@
           <w:rFonts w:ascii="Trebuchet MS" w:hAnsi="Trebuchet MS"/>
           <w:b w:val="0"/>
         </w:rPr>
-        <w:t>If ICVGoggles were available, would you consider using them in your design practice? If so, how would you use ICVGoggles?</w:t>
+        <w:t xml:space="preserve">If </w:t>
+      </w:r>
+      <w:proofErr w:type="spellStart"/>
+      <w:r>
+        <w:rPr>
+          <w:rFonts w:ascii="Trebuchet MS" w:hAnsi="Trebuchet MS"/>
+          <w:b w:val="0"/>
+        </w:rPr>
+        <w:t>ICVGoggles</w:t>
+      </w:r>
+      <w:proofErr w:type="spellEnd"/>
+      <w:r>
+        <w:rPr>
+          <w:rFonts w:ascii="Trebuchet MS" w:hAnsi="Trebuchet MS"/>
+          <w:b w:val="0"/>
+        </w:rPr>
+        <w:t xml:space="preserve"> were available, would you consider using them in your design practice? If so, how would you use </w:t>
+      </w:r>
+      <w:proofErr w:type="spellStart"/>
+      <w:r>
+        <w:rPr>
+          <w:rFonts w:ascii="Trebuchet MS" w:hAnsi="Trebuchet MS"/>
+          <w:b w:val="0"/>
+        </w:rPr>
+        <w:t>ICVGoggles</w:t>
+      </w:r>
+      <w:proofErr w:type="spellEnd"/>
+      <w:r>
+        <w:rPr>
+          <w:rFonts w:ascii="Trebuchet MS" w:hAnsi="Trebuchet MS"/>
+          <w:b w:val="0"/>
+        </w:rPr>
+        <w:t>?</w:t>
       </w:r>
     </w:p>
     <w:p>
@@ -521,7 +671,23 @@
           <w:rFonts w:ascii="Trebuchet MS" w:hAnsi="Trebuchet MS"/>
           <w:b w:val="0"/>
         </w:rPr>
-        <w:t>If ICVGoggles were available, would you recommend them to a graphics or web designer who has to design for users with ICV? If so, please explain why.</w:t>
+        <w:t xml:space="preserve">If </w:t>
+      </w:r>
+      <w:proofErr w:type="spellStart"/>
+      <w:r>
+        <w:rPr>
+          <w:rFonts w:ascii="Trebuchet MS" w:hAnsi="Trebuchet MS"/>
+          <w:b w:val="0"/>
+        </w:rPr>
+        <w:t>ICVGoggles</w:t>
+      </w:r>
+      <w:proofErr w:type="spellEnd"/>
+      <w:r>
+        <w:rPr>
+          <w:rFonts w:ascii="Trebuchet MS" w:hAnsi="Trebuchet MS"/>
+          <w:b w:val="0"/>
+        </w:rPr>
+        <w:t xml:space="preserve"> were available, would you recommend them to a graphics or web designer who has to design for users with ICV? If so, please explain why.</w:t>
       </w:r>
     </w:p>
     <w:p>
@@ -541,16 +707,367 @@
         <w:br/>
         <w:t>Are there any additional comments you would like to make regarding this experiment or the equipment used?</w:t>
       </w:r>
+    </w:p>
+    <w:p>
+      <w:pPr>
+        <w:pStyle w:val="BodyText"/>
+        <w:ind w:firstLine="34"/>
+        <w:rPr>
+          <w:rFonts w:ascii="Trebuchet MS" w:hAnsi="Trebuchet MS"/>
+          <w:b w:val="0"/>
+        </w:rPr>
+      </w:pPr>
+    </w:p>
+    <w:p>
+      <w:pPr>
+        <w:pStyle w:val="BodyText"/>
+        <w:ind w:firstLine="34"/>
+        <w:rPr>
+          <w:rFonts w:ascii="Trebuchet MS" w:hAnsi="Trebuchet MS"/>
+          <w:b w:val="0"/>
+        </w:rPr>
+      </w:pPr>
+    </w:p>
+    <w:p>
+      <w:pPr>
+        <w:rPr>
+          <w:b/>
+        </w:rPr>
+      </w:pPr>
+      <w:r>
+        <w:rPr>
+          <w:b/>
+        </w:rPr>
+        <w:t>IMAGES TO PRINT</w:t>
+      </w:r>
+    </w:p>
+    <w:p>
+      <w:pPr>
+        <w:rPr>
+          <w:b/>
+        </w:rPr>
+      </w:pPr>
+    </w:p>
+    <w:p>
+      <w:pPr>
+        <w:rPr>
+          <w:b/>
+        </w:rPr>
+      </w:pPr>
+      <w:r>
+        <w:rPr>
+          <w:noProof/>
+          <w:lang w:eastAsia="en-GB"/>
+        </w:rPr>
+        <w:drawing>
+          <wp:inline distT="0" distB="0" distL="0" distR="0">
+            <wp:extent cx="5731510" cy="2993122"/>
+            <wp:effectExtent l="0" t="0" r="0" b="0"/>
+            <wp:docPr id="1" name="Picture 1" descr="http://mecometer.com/image/worldmap-multi/population-denisty.png"/>
+            <wp:cNvGraphicFramePr>
+              <a:graphicFrameLocks xmlns:a="http://schemas.openxmlformats.org/drawingml/2006/main" noChangeAspect="1"/>
+            </wp:cNvGraphicFramePr>
+            <a:graphic xmlns:a="http://schemas.openxmlformats.org/drawingml/2006/main">
+              <a:graphicData uri="http://schemas.openxmlformats.org/drawingml/2006/picture">
+                <pic:pic xmlns:pic="http://schemas.openxmlformats.org/drawingml/2006/picture">
+                  <pic:nvPicPr>
+                    <pic:cNvPr id="0" name="Picture 1" descr="http://mecometer.com/image/worldmap-multi/population-denisty.png"/>
+                    <pic:cNvPicPr>
+                      <a:picLocks noChangeAspect="1" noChangeArrowheads="1"/>
+                    </pic:cNvPicPr>
+                  </pic:nvPicPr>
+                  <pic:blipFill>
+                    <a:blip r:embed="rId7" cstate="print">
+                      <a:extLst>
+                        <a:ext uri="{28A0092B-C50C-407E-A947-70E740481C1C}">
+                          <a14:useLocalDpi xmlns:a14="http://schemas.microsoft.com/office/drawing/2010/main" val="0"/>
+                        </a:ext>
+                      </a:extLst>
+                    </a:blip>
+                    <a:srcRect/>
+                    <a:stretch>
+                      <a:fillRect/>
+                    </a:stretch>
+                  </pic:blipFill>
+                  <pic:spPr bwMode="auto">
+                    <a:xfrm>
+                      <a:off x="0" y="0"/>
+                      <a:ext cx="5731510" cy="2993122"/>
+                    </a:xfrm>
+                    <a:prstGeom prst="rect">
+                      <a:avLst/>
+                    </a:prstGeom>
+                    <a:noFill/>
+                    <a:ln>
+                      <a:noFill/>
+                    </a:ln>
+                  </pic:spPr>
+                </pic:pic>
+              </a:graphicData>
+            </a:graphic>
+          </wp:inline>
+        </w:drawing>
+      </w:r>
+    </w:p>
+    <w:p>
+      <w:pPr>
+        <w:rPr>
+          <w:b/>
+        </w:rPr>
+      </w:pPr>
+      <w:hyperlink r:id="rId8" w:history="1">
+        <w:r>
+          <w:rPr>
+            <w:rStyle w:val="Hyperlink"/>
+            <w:b/>
+          </w:rPr>
+          <w:t>http://mecometer.com/image/worldmap-multi/population-denisty.png</w:t>
+        </w:r>
+      </w:hyperlink>
+    </w:p>
+    <w:p>
+      <w:pPr>
+        <w:rPr>
+          <w:b/>
+        </w:rPr>
+      </w:pPr>
+      <w:r>
+        <w:rPr>
+          <w:noProof/>
+          <w:lang w:eastAsia="en-GB"/>
+        </w:rPr>
+        <w:lastRenderedPageBreak/>
+        <w:drawing>
+          <wp:inline distT="0" distB="0" distL="0" distR="0">
+            <wp:extent cx="5731510" cy="3817631"/>
+            <wp:effectExtent l="0" t="0" r="0" b="0"/>
+            <wp:docPr id="3" name="Picture 3" descr="http://www.gardeningknowhow.com/wp-content/uploads/2014/11/dahlias.jpg"/>
+            <wp:cNvGraphicFramePr>
+              <a:graphicFrameLocks xmlns:a="http://schemas.openxmlformats.org/drawingml/2006/main" noChangeAspect="1"/>
+            </wp:cNvGraphicFramePr>
+            <a:graphic xmlns:a="http://schemas.openxmlformats.org/drawingml/2006/main">
+              <a:graphicData uri="http://schemas.openxmlformats.org/drawingml/2006/picture">
+                <pic:pic xmlns:pic="http://schemas.openxmlformats.org/drawingml/2006/picture">
+                  <pic:nvPicPr>
+                    <pic:cNvPr id="0" name="Picture 3" descr="http://www.gardeningknowhow.com/wp-content/uploads/2014/11/dahlias.jpg"/>
+                    <pic:cNvPicPr>
+                      <a:picLocks noChangeAspect="1" noChangeArrowheads="1"/>
+                    </pic:cNvPicPr>
+                  </pic:nvPicPr>
+                  <pic:blipFill>
+                    <a:blip r:embed="rId9" cstate="print">
+                      <a:extLst>
+                        <a:ext uri="{28A0092B-C50C-407E-A947-70E740481C1C}">
+                          <a14:useLocalDpi xmlns:a14="http://schemas.microsoft.com/office/drawing/2010/main" val="0"/>
+                        </a:ext>
+                      </a:extLst>
+                    </a:blip>
+                    <a:srcRect/>
+                    <a:stretch>
+                      <a:fillRect/>
+                    </a:stretch>
+                  </pic:blipFill>
+                  <pic:spPr bwMode="auto">
+                    <a:xfrm>
+                      <a:off x="0" y="0"/>
+                      <a:ext cx="5731510" cy="3817631"/>
+                    </a:xfrm>
+                    <a:prstGeom prst="rect">
+                      <a:avLst/>
+                    </a:prstGeom>
+                    <a:noFill/>
+                    <a:ln>
+                      <a:noFill/>
+                    </a:ln>
+                  </pic:spPr>
+                </pic:pic>
+              </a:graphicData>
+            </a:graphic>
+          </wp:inline>
+        </w:drawing>
+      </w:r>
+    </w:p>
+    <w:p>
+      <w:pPr>
+        <w:rPr>
+          <w:b/>
+        </w:rPr>
+      </w:pPr>
+      <w:hyperlink r:id="rId10" w:history="1">
+        <w:r>
+          <w:rPr>
+            <w:rStyle w:val="Hyperlink"/>
+            <w:b/>
+          </w:rPr>
+          <w:t>http://www.gardeningknowhow.com/wp-content/uploads/2014/11/dahlias.jpg</w:t>
+        </w:r>
+      </w:hyperlink>
+    </w:p>
+    <w:p>
+      <w:pPr>
+        <w:rPr>
+          <w:b/>
+        </w:rPr>
+      </w:pPr>
+      <w:r>
+        <w:rPr>
+          <w:noProof/>
+          <w:lang w:eastAsia="en-GB"/>
+        </w:rPr>
+        <w:drawing>
+          <wp:inline distT="0" distB="0" distL="0" distR="0">
+            <wp:extent cx="5731510" cy="4212660"/>
+            <wp:effectExtent l="0" t="0" r="0" b="0"/>
+            <wp:docPr id="4" name="Picture 4" descr="http://uploads5.wikiart.org/images/claude-monet/the-summer-poppy-field.jpg"/>
+            <wp:cNvGraphicFramePr>
+              <a:graphicFrameLocks xmlns:a="http://schemas.openxmlformats.org/drawingml/2006/main" noChangeAspect="1"/>
+            </wp:cNvGraphicFramePr>
+            <a:graphic xmlns:a="http://schemas.openxmlformats.org/drawingml/2006/main">
+              <a:graphicData uri="http://schemas.openxmlformats.org/drawingml/2006/picture">
+                <pic:pic xmlns:pic="http://schemas.openxmlformats.org/drawingml/2006/picture">
+                  <pic:nvPicPr>
+                    <pic:cNvPr id="0" name="Picture 5" descr="http://uploads5.wikiart.org/images/claude-monet/the-summer-poppy-field.jpg"/>
+                    <pic:cNvPicPr>
+                      <a:picLocks noChangeAspect="1" noChangeArrowheads="1"/>
+                    </pic:cNvPicPr>
+                  </pic:nvPicPr>
+                  <pic:blipFill>
+                    <a:blip r:embed="rId11" cstate="print">
+                      <a:extLst>
+                        <a:ext uri="{28A0092B-C50C-407E-A947-70E740481C1C}">
+                          <a14:useLocalDpi xmlns:a14="http://schemas.microsoft.com/office/drawing/2010/main" val="0"/>
+                        </a:ext>
+                      </a:extLst>
+                    </a:blip>
+                    <a:srcRect/>
+                    <a:stretch>
+                      <a:fillRect/>
+                    </a:stretch>
+                  </pic:blipFill>
+                  <pic:spPr bwMode="auto">
+                    <a:xfrm>
+                      <a:off x="0" y="0"/>
+                      <a:ext cx="5731510" cy="4212660"/>
+                    </a:xfrm>
+                    <a:prstGeom prst="rect">
+                      <a:avLst/>
+                    </a:prstGeom>
+                    <a:noFill/>
+                    <a:ln>
+                      <a:noFill/>
+                    </a:ln>
+                  </pic:spPr>
+                </pic:pic>
+              </a:graphicData>
+            </a:graphic>
+          </wp:inline>
+        </w:drawing>
+      </w:r>
+    </w:p>
+    <w:p>
+      <w:pPr>
+        <w:rPr>
+          <w:b/>
+        </w:rPr>
+      </w:pPr>
+      <w:hyperlink r:id="rId12" w:history="1">
+        <w:r>
+          <w:rPr>
+            <w:rStyle w:val="Hyperlink"/>
+            <w:b/>
+          </w:rPr>
+          <w:t>http://uploads6.wikiart.org/images/claude-monet/the-summer-poppy-field.jpg!Large.jpg</w:t>
+        </w:r>
+      </w:hyperlink>
+    </w:p>
+    <w:p>
+      <w:pPr>
+        <w:rPr>
+          <w:b/>
+        </w:rPr>
+      </w:pPr>
+      <w:r>
+        <w:rPr>
+          <w:noProof/>
+          <w:lang w:eastAsia="en-GB"/>
+        </w:rPr>
+        <w:lastRenderedPageBreak/>
+        <w:drawing>
+          <wp:inline distT="0" distB="0" distL="0" distR="0">
+            <wp:extent cx="5731510" cy="3833743"/>
+            <wp:effectExtent l="0" t="0" r="0" b="0"/>
+            <wp:docPr id="5" name="Picture 5" descr="http://img05.deviantart.net/233a/i/2011/018/b/f/coloured_pencils_by_pixelobsessed-d37hgqr.jpg"/>
+            <wp:cNvGraphicFramePr>
+              <a:graphicFrameLocks xmlns:a="http://schemas.openxmlformats.org/drawingml/2006/main" noChangeAspect="1"/>
+            </wp:cNvGraphicFramePr>
+            <a:graphic xmlns:a="http://schemas.openxmlformats.org/drawingml/2006/main">
+              <a:graphicData uri="http://schemas.openxmlformats.org/drawingml/2006/picture">
+                <pic:pic xmlns:pic="http://schemas.openxmlformats.org/drawingml/2006/picture">
+                  <pic:nvPicPr>
+                    <pic:cNvPr id="0" name="Picture 7" descr="http://img05.deviantart.net/233a/i/2011/018/b/f/coloured_pencils_by_pixelobsessed-d37hgqr.jpg"/>
+                    <pic:cNvPicPr>
+                      <a:picLocks noChangeAspect="1" noChangeArrowheads="1"/>
+                    </pic:cNvPicPr>
+                  </pic:nvPicPr>
+                  <pic:blipFill>
+                    <a:blip r:embed="rId13">
+                      <a:extLst>
+                        <a:ext uri="{28A0092B-C50C-407E-A947-70E740481C1C}">
+                          <a14:useLocalDpi xmlns:a14="http://schemas.microsoft.com/office/drawing/2010/main" val="0"/>
+                        </a:ext>
+                      </a:extLst>
+                    </a:blip>
+                    <a:srcRect/>
+                    <a:stretch>
+                      <a:fillRect/>
+                    </a:stretch>
+                  </pic:blipFill>
+                  <pic:spPr bwMode="auto">
+                    <a:xfrm>
+                      <a:off x="0" y="0"/>
+                      <a:ext cx="5731510" cy="3833743"/>
+                    </a:xfrm>
+                    <a:prstGeom prst="rect">
+                      <a:avLst/>
+                    </a:prstGeom>
+                    <a:noFill/>
+                    <a:ln>
+                      <a:noFill/>
+                    </a:ln>
+                  </pic:spPr>
+                </pic:pic>
+              </a:graphicData>
+            </a:graphic>
+          </wp:inline>
+        </w:drawing>
+      </w:r>
+    </w:p>
+    <w:p>
+      <w:pPr>
+        <w:pStyle w:val="BodyText"/>
+        <w:ind w:firstLine="34"/>
+        <w:rPr>
+          <w:rFonts w:ascii="Trebuchet MS" w:hAnsi="Trebuchet MS"/>
+          <w:b w:val="0"/>
+        </w:rPr>
+      </w:pPr>
+      <w:r>
+        <w:rPr>
+          <w:rFonts w:ascii="Trebuchet MS" w:hAnsi="Trebuchet MS"/>
+          <w:b w:val="0"/>
+        </w:rPr>
+        <w:t>http://img05.deviantart.net/233a/i/2011/018/b/f/coloured_pencils_by_pixelobsessed-d37hgqr.jpg</w:t>
+      </w:r>
       <w:bookmarkStart w:id="0" w:name="_GoBack"/>
       <w:bookmarkEnd w:id="0"/>
     </w:p>
     <w:sectPr>
-      <w:headerReference w:type="even" r:id="rId7"/>
-      <w:headerReference w:type="default" r:id="rId8"/>
-      <w:footerReference w:type="even" r:id="rId9"/>
-      <w:footerReference w:type="default" r:id="rId10"/>
-      <w:headerReference w:type="first" r:id="rId11"/>
-      <w:footerReference w:type="first" r:id="rId12"/>
+      <w:headerReference w:type="even" r:id="rId14"/>
+      <w:headerReference w:type="default" r:id="rId15"/>
+      <w:footerReference w:type="even" r:id="rId16"/>
+      <w:footerReference w:type="default" r:id="rId17"/>
+      <w:headerReference w:type="first" r:id="rId18"/>
+      <w:footerReference w:type="first" r:id="rId19"/>
       <w:pgSz w:w="11906" w:h="16838"/>
       <w:pgMar w:top="1440" w:right="1440" w:bottom="1440" w:left="1440" w:header="708" w:footer="708" w:gutter="0"/>
       <w:cols w:space="708"/>
@@ -1205,6 +1722,17 @@
       <w:szCs w:val="24"/>
     </w:rPr>
   </w:style>
+  <w:style w:type="character" w:styleId="Hyperlink">
+    <w:name w:val="Hyperlink"/>
+    <w:basedOn w:val="DefaultParagraphFont"/>
+    <w:uiPriority w:val="99"/>
+    <w:unhideWhenUsed/>
+    <w:rsid w:val="00C26EEE"/>
+    <w:rPr>
+      <w:color w:val="0000FF" w:themeColor="hyperlink"/>
+      <w:u w:val="single"/>
+    </w:rPr>
+  </w:style>
 </w:styles>
 </file>
 

</xml_diff>